<commit_message>
Update 07_02_19 Meeting supervisors.docx
</commit_message>
<xml_diff>
--- a/07_02_19 Meeting supervisors.docx
+++ b/07_02_19 Meeting supervisors.docx
@@ -10,75 +10,57 @@
           <w:u w:val="single"/>
         </w:rPr>
       </w:pPr>
-      <w:proofErr w:type="gramStart"/>
       <w:r>
         <w:rPr>
           <w:b/>
           <w:sz w:val="28"/>
           <w:u w:val="single"/>
         </w:rPr>
-        <w:t>MEETING</w:t>
-      </w:r>
-      <w:proofErr w:type="gramEnd"/>
-      <w:r>
+        <w:t>MEETING SUPERVISORS 07/02/19</w:t>
+      </w:r>
+    </w:p>
+    <w:p>
+      <w:pPr>
         <w:rPr>
           <w:b/>
           <w:sz w:val="28"/>
           <w:u w:val="single"/>
         </w:rPr>
-        <w:t xml:space="preserve"> SUPERVISORS 07/02/19</w:t>
-      </w:r>
-    </w:p>
-    <w:p>
-      <w:pPr>
-        <w:rPr>
-          <w:b/>
-          <w:sz w:val="28"/>
-          <w:u w:val="single"/>
-        </w:rPr>
-      </w:pPr>
-    </w:p>
-    <w:p>
-      <w:pPr>
-        <w:pStyle w:val="Prrafodelista"/>
-        <w:numPr>
-          <w:ilvl w:val="0"/>
-          <w:numId w:val="1"/>
-        </w:numPr>
-        <w:rPr>
-          <w:sz w:val="28"/>
-          <w:szCs w:val="24"/>
-          <w:lang w:val="en-IE"/>
-        </w:rPr>
-      </w:pPr>
-      <w:r>
-        <w:rPr>
-          <w:sz w:val="28"/>
-          <w:szCs w:val="24"/>
+      </w:pPr>
+      <w:bookmarkStart w:id="0" w:name="_GoBack"/>
+      <w:bookmarkEnd w:id="0"/>
+    </w:p>
+    <w:p>
+      <w:pPr>
+        <w:pStyle w:val="Listeafsnit"/>
+        <w:numPr>
+          <w:ilvl w:val="0"/>
+          <w:numId w:val="2"/>
+        </w:numPr>
+        <w:rPr>
+          <w:lang w:val="en-IE"/>
+        </w:rPr>
+      </w:pPr>
+      <w:r>
+        <w:rPr>
           <w:lang w:val="en-IE"/>
         </w:rPr>
         <w:t>Core of the project</w:t>
       </w:r>
       <w:r>
         <w:rPr>
-          <w:sz w:val="28"/>
-          <w:szCs w:val="24"/>
           <w:lang w:val="en-IE"/>
         </w:rPr>
         <w:t>: motor</w:t>
       </w:r>
       <w:r>
         <w:rPr>
-          <w:sz w:val="28"/>
-          <w:szCs w:val="24"/>
           <w:lang w:val="en-IE"/>
         </w:rPr>
         <w:t xml:space="preserve"> torque</w:t>
       </w:r>
       <w:r>
         <w:rPr>
-          <w:sz w:val="28"/>
-          <w:szCs w:val="24"/>
           <w:lang w:val="en-IE"/>
         </w:rPr>
         <w:t xml:space="preserve"> control </w:t>
@@ -86,21 +68,17 @@
     </w:p>
     <w:p>
       <w:pPr>
-        <w:pStyle w:val="Prrafodelista"/>
-        <w:numPr>
-          <w:ilvl w:val="0"/>
-          <w:numId w:val="1"/>
-        </w:numPr>
-        <w:rPr>
-          <w:sz w:val="28"/>
-          <w:szCs w:val="24"/>
-          <w:lang w:val="en-IE"/>
-        </w:rPr>
-      </w:pPr>
-      <w:r>
-        <w:rPr>
-          <w:sz w:val="28"/>
-          <w:szCs w:val="24"/>
+        <w:pStyle w:val="Listeafsnit"/>
+        <w:numPr>
+          <w:ilvl w:val="0"/>
+          <w:numId w:val="2"/>
+        </w:numPr>
+        <w:rPr>
+          <w:lang w:val="en-IE"/>
+        </w:rPr>
+      </w:pPr>
+      <w:r>
+        <w:rPr>
           <w:lang w:val="en-IE"/>
         </w:rPr>
         <w:t xml:space="preserve">No EMI/EMC in this project </w:t>
@@ -108,21 +86,17 @@
     </w:p>
     <w:p>
       <w:pPr>
-        <w:pStyle w:val="Prrafodelista"/>
-        <w:numPr>
-          <w:ilvl w:val="0"/>
-          <w:numId w:val="1"/>
-        </w:numPr>
-        <w:rPr>
-          <w:sz w:val="28"/>
-          <w:szCs w:val="24"/>
-          <w:lang w:val="en-IE"/>
-        </w:rPr>
-      </w:pPr>
-      <w:r>
-        <w:rPr>
-          <w:sz w:val="28"/>
-          <w:szCs w:val="24"/>
+        <w:pStyle w:val="Listeafsnit"/>
+        <w:numPr>
+          <w:ilvl w:val="0"/>
+          <w:numId w:val="2"/>
+        </w:numPr>
+        <w:rPr>
+          <w:lang w:val="en-IE"/>
+        </w:rPr>
+      </w:pPr>
+      <w:r>
+        <w:rPr>
           <w:lang w:val="en-IE"/>
         </w:rPr>
         <w:t xml:space="preserve">Inverter: not easy to get a new one because there’s no access to control part. </w:t>
@@ -130,69 +104,53 @@
     </w:p>
     <w:p>
       <w:pPr>
-        <w:pStyle w:val="Prrafodelista"/>
-        <w:numPr>
-          <w:ilvl w:val="0"/>
-          <w:numId w:val="1"/>
-        </w:numPr>
-        <w:rPr>
-          <w:sz w:val="28"/>
-          <w:szCs w:val="24"/>
-          <w:lang w:val="en-IE"/>
-        </w:rPr>
-      </w:pPr>
-      <w:r>
-        <w:rPr>
-          <w:sz w:val="28"/>
-          <w:szCs w:val="24"/>
+        <w:pStyle w:val="Listeafsnit"/>
+        <w:numPr>
+          <w:ilvl w:val="0"/>
+          <w:numId w:val="2"/>
+        </w:numPr>
+        <w:rPr>
+          <w:lang w:val="en-IE"/>
+        </w:rPr>
+      </w:pPr>
+      <w:r>
+        <w:rPr>
           <w:lang w:val="en-IE"/>
         </w:rPr>
         <w:t>First test the inverter in open loop (previously make the modulation</w:t>
       </w:r>
       <w:r>
         <w:rPr>
-          <w:sz w:val="28"/>
-          <w:szCs w:val="24"/>
           <w:lang w:val="en-IE"/>
         </w:rPr>
         <w:t xml:space="preserve"> to generate</w:t>
       </w:r>
       <w:r>
         <w:rPr>
-          <w:sz w:val="28"/>
-          <w:szCs w:val="24"/>
           <w:lang w:val="en-IE"/>
         </w:rPr>
         <w:t xml:space="preserve"> some pulses</w:t>
       </w:r>
       <w:r>
         <w:rPr>
-          <w:sz w:val="28"/>
-          <w:szCs w:val="24"/>
           <w:lang w:val="en-IE"/>
         </w:rPr>
         <w:t>)</w:t>
       </w:r>
       <w:r>
         <w:rPr>
-          <w:sz w:val="28"/>
-          <w:szCs w:val="24"/>
           <w:lang w:val="en-IE"/>
         </w:rPr>
         <w:t>.</w:t>
       </w:r>
       <w:r>
         <w:rPr>
-          <w:sz w:val="28"/>
-          <w:szCs w:val="24"/>
           <w:lang w:val="en-IE"/>
         </w:rPr>
         <w:t xml:space="preserve"> </w:t>
       </w:r>
       <w:r>
         <w:rPr>
-          <w:sz w:val="28"/>
-          <w:szCs w:val="24"/>
           <w:lang w:val="en-IE"/>
         </w:rPr>
         <w:t xml:space="preserve"> This is just to see the operation but it’s not possible to see the overheating of the system. </w:t>
@@ -200,21 +158,17 @@
     </w:p>
     <w:p>
       <w:pPr>
-        <w:pStyle w:val="Prrafodelista"/>
-        <w:numPr>
-          <w:ilvl w:val="0"/>
-          <w:numId w:val="1"/>
-        </w:numPr>
-        <w:rPr>
-          <w:sz w:val="28"/>
-          <w:szCs w:val="24"/>
-          <w:lang w:val="en-IE"/>
-        </w:rPr>
-      </w:pPr>
-      <w:r>
-        <w:rPr>
-          <w:sz w:val="28"/>
-          <w:szCs w:val="24"/>
+        <w:pStyle w:val="Listeafsnit"/>
+        <w:numPr>
+          <w:ilvl w:val="0"/>
+          <w:numId w:val="2"/>
+        </w:numPr>
+        <w:rPr>
+          <w:lang w:val="en-IE"/>
+        </w:rPr>
+      </w:pPr>
+      <w:r>
+        <w:rPr>
           <w:lang w:val="en-IE"/>
         </w:rPr>
         <w:t>Second, when the 3-ph is put together connect the motor in open loop to slowly start up the motor and further on load the motor to see how the current is behaving in the inverter.</w:t>
@@ -222,21 +176,17 @@
     </w:p>
     <w:p>
       <w:pPr>
-        <w:pStyle w:val="Prrafodelista"/>
-        <w:numPr>
-          <w:ilvl w:val="0"/>
-          <w:numId w:val="1"/>
-        </w:numPr>
-        <w:rPr>
-          <w:sz w:val="28"/>
-          <w:szCs w:val="24"/>
-          <w:lang w:val="en-IE"/>
-        </w:rPr>
-      </w:pPr>
-      <w:r>
-        <w:rPr>
-          <w:sz w:val="28"/>
-          <w:szCs w:val="24"/>
+        <w:pStyle w:val="Listeafsnit"/>
+        <w:numPr>
+          <w:ilvl w:val="0"/>
+          <w:numId w:val="2"/>
+        </w:numPr>
+        <w:rPr>
+          <w:lang w:val="en-IE"/>
+        </w:rPr>
+      </w:pPr>
+      <w:r>
+        <w:rPr>
           <w:lang w:val="en-IE"/>
         </w:rPr>
         <w:t xml:space="preserve">Finally, in the test bench it could be possible to test it full load. </w:t>
@@ -244,21 +194,17 @@
     </w:p>
     <w:p>
       <w:pPr>
-        <w:pStyle w:val="Prrafodelista"/>
-        <w:numPr>
-          <w:ilvl w:val="0"/>
-          <w:numId w:val="1"/>
-        </w:numPr>
-        <w:rPr>
-          <w:sz w:val="28"/>
-          <w:szCs w:val="24"/>
-          <w:lang w:val="en-IE"/>
-        </w:rPr>
-      </w:pPr>
-      <w:r>
-        <w:rPr>
-          <w:sz w:val="28"/>
-          <w:szCs w:val="24"/>
+        <w:pStyle w:val="Listeafsnit"/>
+        <w:numPr>
+          <w:ilvl w:val="0"/>
+          <w:numId w:val="2"/>
+        </w:numPr>
+        <w:rPr>
+          <w:lang w:val="en-IE"/>
+        </w:rPr>
+      </w:pPr>
+      <w:r>
+        <w:rPr>
           <w:lang w:val="en-IE"/>
         </w:rPr>
         <w:t>Our decision if we want to use Simulink to generate the C-code or program it ourselves. Course DSP coding (Lajos will send us the info maybe reading the material is enough)</w:t>
@@ -266,21 +212,17 @@
     </w:p>
     <w:p>
       <w:pPr>
-        <w:pStyle w:val="Prrafodelista"/>
-        <w:numPr>
-          <w:ilvl w:val="0"/>
-          <w:numId w:val="1"/>
-        </w:numPr>
-        <w:rPr>
-          <w:sz w:val="28"/>
-          <w:szCs w:val="24"/>
-          <w:lang w:val="en-IE"/>
-        </w:rPr>
-      </w:pPr>
-      <w:r>
-        <w:rPr>
-          <w:sz w:val="28"/>
-          <w:szCs w:val="24"/>
+        <w:pStyle w:val="Listeafsnit"/>
+        <w:numPr>
+          <w:ilvl w:val="0"/>
+          <w:numId w:val="2"/>
+        </w:numPr>
+        <w:rPr>
+          <w:lang w:val="en-IE"/>
+        </w:rPr>
+      </w:pPr>
+      <w:r>
+        <w:rPr>
           <w:lang w:val="en-IE"/>
         </w:rPr>
         <w:t>Ask for work permit ASAP.</w:t>
@@ -288,21 +230,17 @@
     </w:p>
     <w:p>
       <w:pPr>
-        <w:pStyle w:val="Prrafodelista"/>
-        <w:numPr>
-          <w:ilvl w:val="0"/>
-          <w:numId w:val="1"/>
-        </w:numPr>
-        <w:rPr>
-          <w:sz w:val="28"/>
-          <w:szCs w:val="24"/>
-          <w:lang w:val="en-IE"/>
-        </w:rPr>
-      </w:pPr>
-      <w:r>
-        <w:rPr>
-          <w:sz w:val="28"/>
-          <w:szCs w:val="24"/>
+        <w:pStyle w:val="Listeafsnit"/>
+        <w:numPr>
+          <w:ilvl w:val="0"/>
+          <w:numId w:val="2"/>
+        </w:numPr>
+        <w:rPr>
+          <w:lang w:val="en-IE"/>
+        </w:rPr>
+      </w:pPr>
+      <w:r>
+        <w:rPr>
           <w:lang w:val="en-IE"/>
         </w:rPr>
         <w:t>Battery: not necessary to model. Lead-acid 12 V batteries.</w:t>
@@ -310,29 +248,23 @@
     </w:p>
     <w:p>
       <w:pPr>
-        <w:pStyle w:val="Prrafodelista"/>
-        <w:numPr>
-          <w:ilvl w:val="0"/>
-          <w:numId w:val="1"/>
-        </w:numPr>
-        <w:rPr>
-          <w:sz w:val="28"/>
-          <w:szCs w:val="24"/>
-          <w:lang w:val="en-IE"/>
-        </w:rPr>
-      </w:pPr>
-      <w:r>
-        <w:rPr>
-          <w:sz w:val="28"/>
-          <w:szCs w:val="24"/>
+        <w:pStyle w:val="Listeafsnit"/>
+        <w:numPr>
+          <w:ilvl w:val="0"/>
+          <w:numId w:val="2"/>
+        </w:numPr>
+        <w:rPr>
+          <w:lang w:val="en-IE"/>
+        </w:rPr>
+      </w:pPr>
+      <w:r>
+        <w:rPr>
           <w:lang w:val="en-IE"/>
         </w:rPr>
         <w:t>Regenerative braking or anti-slip are possibilities once we have achieved an accurate control of the induction machine.</w:t>
       </w:r>
       <w:r>
         <w:rPr>
-          <w:sz w:val="28"/>
-          <w:szCs w:val="24"/>
           <w:lang w:val="en-IE"/>
         </w:rPr>
         <w:t xml:space="preserve"> </w:t>
@@ -340,21 +272,17 @@
     </w:p>
     <w:p>
       <w:pPr>
-        <w:pStyle w:val="Prrafodelista"/>
-        <w:numPr>
-          <w:ilvl w:val="0"/>
-          <w:numId w:val="1"/>
-        </w:numPr>
-        <w:rPr>
-          <w:sz w:val="28"/>
-          <w:szCs w:val="24"/>
-          <w:lang w:val="en-IE"/>
-        </w:rPr>
-      </w:pPr>
-      <w:r>
-        <w:rPr>
-          <w:sz w:val="28"/>
-          <w:szCs w:val="24"/>
+        <w:pStyle w:val="Listeafsnit"/>
+        <w:numPr>
+          <w:ilvl w:val="0"/>
+          <w:numId w:val="2"/>
+        </w:numPr>
+        <w:rPr>
+          <w:lang w:val="en-IE"/>
+        </w:rPr>
+      </w:pPr>
+      <w:r>
+        <w:rPr>
           <w:lang w:val="en-IE"/>
         </w:rPr>
         <w:t xml:space="preserve">Higher level of control if we control the current out and in of the batteries. </w:t>
@@ -362,21 +290,17 @@
     </w:p>
     <w:p>
       <w:pPr>
-        <w:pStyle w:val="Prrafodelista"/>
-        <w:numPr>
-          <w:ilvl w:val="0"/>
-          <w:numId w:val="1"/>
-        </w:numPr>
-        <w:rPr>
-          <w:sz w:val="28"/>
-          <w:szCs w:val="24"/>
-          <w:lang w:val="en-IE"/>
-        </w:rPr>
-      </w:pPr>
-      <w:r>
-        <w:rPr>
-          <w:sz w:val="28"/>
-          <w:szCs w:val="24"/>
+        <w:pStyle w:val="Listeafsnit"/>
+        <w:numPr>
+          <w:ilvl w:val="0"/>
+          <w:numId w:val="2"/>
+        </w:numPr>
+        <w:rPr>
+          <w:lang w:val="en-IE"/>
+        </w:rPr>
+      </w:pPr>
+      <w:r>
+        <w:rPr>
           <w:lang w:val="en-IE"/>
         </w:rPr>
         <w:t xml:space="preserve">Decide on ONE control strategy. </w:t>
@@ -384,21 +308,17 @@
     </w:p>
     <w:p>
       <w:pPr>
-        <w:pStyle w:val="Prrafodelista"/>
-        <w:numPr>
-          <w:ilvl w:val="0"/>
-          <w:numId w:val="1"/>
-        </w:numPr>
-        <w:rPr>
-          <w:sz w:val="28"/>
-          <w:szCs w:val="24"/>
-          <w:lang w:val="en-IE"/>
-        </w:rPr>
-      </w:pPr>
-      <w:r>
-        <w:rPr>
-          <w:sz w:val="28"/>
-          <w:szCs w:val="24"/>
+        <w:pStyle w:val="Listeafsnit"/>
+        <w:numPr>
+          <w:ilvl w:val="0"/>
+          <w:numId w:val="2"/>
+        </w:numPr>
+        <w:rPr>
+          <w:lang w:val="en-IE"/>
+        </w:rPr>
+      </w:pPr>
+      <w:r>
+        <w:rPr>
           <w:lang w:val="en-IE"/>
         </w:rPr>
         <w:t xml:space="preserve">Test the motor parameters as we have more time because don’t have to build the inverter. </w:t>
@@ -406,21 +326,17 @@
     </w:p>
     <w:p>
       <w:pPr>
-        <w:pStyle w:val="Prrafodelista"/>
-        <w:numPr>
-          <w:ilvl w:val="0"/>
-          <w:numId w:val="1"/>
-        </w:numPr>
-        <w:rPr>
-          <w:sz w:val="28"/>
-          <w:szCs w:val="24"/>
-          <w:lang w:val="en-IE"/>
-        </w:rPr>
-      </w:pPr>
-      <w:r>
-        <w:rPr>
-          <w:sz w:val="28"/>
-          <w:szCs w:val="24"/>
+        <w:pStyle w:val="Listeafsnit"/>
+        <w:numPr>
+          <w:ilvl w:val="0"/>
+          <w:numId w:val="2"/>
+        </w:numPr>
+        <w:rPr>
+          <w:lang w:val="en-IE"/>
+        </w:rPr>
+      </w:pPr>
+      <w:r>
+        <w:rPr>
           <w:lang w:val="en-IE"/>
         </w:rPr>
         <w:t xml:space="preserve">They will look for some literature to send us. </w:t>
@@ -428,21 +344,17 @@
     </w:p>
     <w:p>
       <w:pPr>
-        <w:pStyle w:val="Prrafodelista"/>
-        <w:numPr>
-          <w:ilvl w:val="0"/>
-          <w:numId w:val="1"/>
-        </w:numPr>
-        <w:rPr>
-          <w:sz w:val="28"/>
-          <w:szCs w:val="24"/>
-          <w:lang w:val="en-IE"/>
-        </w:rPr>
-      </w:pPr>
-      <w:r>
-        <w:rPr>
-          <w:sz w:val="28"/>
-          <w:szCs w:val="24"/>
+        <w:pStyle w:val="Listeafsnit"/>
+        <w:numPr>
+          <w:ilvl w:val="0"/>
+          <w:numId w:val="2"/>
+        </w:numPr>
+        <w:rPr>
+          <w:lang w:val="en-IE"/>
+        </w:rPr>
+      </w:pPr>
+      <w:r>
+        <w:rPr>
           <w:lang w:val="en-IE"/>
         </w:rPr>
         <w:t>Mechanical model of the whole kart (simulate how long we’ll be able to drive as we have the model of the battery and the model of the motor)</w:t>
@@ -450,21 +362,17 @@
     </w:p>
     <w:p>
       <w:pPr>
-        <w:pStyle w:val="Prrafodelista"/>
-        <w:numPr>
-          <w:ilvl w:val="0"/>
-          <w:numId w:val="1"/>
-        </w:numPr>
-        <w:rPr>
-          <w:sz w:val="28"/>
-          <w:szCs w:val="24"/>
-          <w:lang w:val="en-IE"/>
-        </w:rPr>
-      </w:pPr>
-      <w:r>
-        <w:rPr>
-          <w:sz w:val="28"/>
-          <w:szCs w:val="24"/>
+        <w:pStyle w:val="Listeafsnit"/>
+        <w:numPr>
+          <w:ilvl w:val="0"/>
+          <w:numId w:val="2"/>
+        </w:numPr>
+        <w:rPr>
+          <w:lang w:val="en-IE"/>
+        </w:rPr>
+      </w:pPr>
+      <w:r>
+        <w:rPr>
           <w:lang w:val="en-IE"/>
         </w:rPr>
         <w:t xml:space="preserve">Meetings every two weeks at the beginning and then when the deadline gets closer maybe every week. </w:t>
@@ -472,59 +380,49 @@
     </w:p>
     <w:p>
       <w:pPr>
-        <w:pStyle w:val="Prrafodelista"/>
-        <w:numPr>
-          <w:ilvl w:val="0"/>
-          <w:numId w:val="1"/>
-        </w:numPr>
+        <w:pStyle w:val="Listeafsnit"/>
+        <w:numPr>
+          <w:ilvl w:val="0"/>
+          <w:numId w:val="2"/>
+        </w:numPr>
+        <w:rPr>
+          <w:lang w:val="en-IE"/>
+        </w:rPr>
+      </w:pPr>
+      <w:r>
+        <w:rPr>
+          <w:lang w:val="en-IE"/>
+        </w:rPr>
+        <w:t>Not write too much text book stuff in the report (just what’s relevant for the report).</w:t>
+      </w:r>
+    </w:p>
+    <w:p>
+      <w:pPr>
+        <w:pStyle w:val="Listeafsnit"/>
+        <w:numPr>
+          <w:ilvl w:val="0"/>
+          <w:numId w:val="2"/>
+        </w:numPr>
+        <w:rPr>
+          <w:lang w:val="en-IE"/>
+        </w:rPr>
+      </w:pPr>
+      <w:r>
+        <w:rPr>
+          <w:lang w:val="en-IE"/>
+        </w:rPr>
+        <w:t xml:space="preserve">Start with a table of contents. </w:t>
+      </w:r>
+    </w:p>
+    <w:p>
+      <w:pPr>
+        <w:pStyle w:val="Listeafsnit"/>
         <w:rPr>
           <w:sz w:val="24"/>
           <w:szCs w:val="24"/>
           <w:lang w:val="en-IE"/>
         </w:rPr>
       </w:pPr>
-      <w:r>
-        <w:rPr>
-          <w:sz w:val="24"/>
-          <w:szCs w:val="24"/>
-          <w:lang w:val="en-IE"/>
-        </w:rPr>
-        <w:t>Not write too much text book stuff in the report (just what’s relevant for the report).</w:t>
-      </w:r>
-    </w:p>
-    <w:p>
-      <w:pPr>
-        <w:pStyle w:val="Prrafodelista"/>
-        <w:numPr>
-          <w:ilvl w:val="0"/>
-          <w:numId w:val="1"/>
-        </w:numPr>
-        <w:rPr>
-          <w:sz w:val="24"/>
-          <w:szCs w:val="24"/>
-          <w:lang w:val="en-IE"/>
-        </w:rPr>
-      </w:pPr>
-      <w:r>
-        <w:rPr>
-          <w:sz w:val="24"/>
-          <w:szCs w:val="24"/>
-          <w:lang w:val="en-IE"/>
-        </w:rPr>
-        <w:t xml:space="preserve">Start with a table of contents. </w:t>
-      </w:r>
-    </w:p>
-    <w:p>
-      <w:pPr>
-        <w:pStyle w:val="Prrafodelista"/>
-        <w:rPr>
-          <w:sz w:val="24"/>
-          <w:szCs w:val="24"/>
-          <w:lang w:val="en-IE"/>
-        </w:rPr>
-      </w:pPr>
-      <w:bookmarkStart w:id="0" w:name="_GoBack"/>
-      <w:bookmarkEnd w:id="0"/>
     </w:p>
     <w:p>
       <w:pPr>
@@ -548,6 +446,119 @@
 <file path=word/numbering.xml><?xml version="1.0" encoding="utf-8"?>
 <w:numbering xmlns:wpc="http://schemas.microsoft.com/office/word/2010/wordprocessingCanvas" xmlns:cx="http://schemas.microsoft.com/office/drawing/2014/chartex" xmlns:cx1="http://schemas.microsoft.com/office/drawing/2015/9/8/chartex" xmlns:cx2="http://schemas.microsoft.com/office/drawing/2015/10/21/chartex" xmlns:cx3="http://schemas.microsoft.com/office/drawing/2016/5/9/chartex" xmlns:cx4="http://schemas.microsoft.com/office/drawing/2016/5/10/chartex" xmlns:cx5="http://schemas.microsoft.com/office/drawing/2016/5/11/chartex" xmlns:cx6="http://schemas.microsoft.com/office/drawing/2016/5/12/chartex" xmlns:cx7="http://schemas.microsoft.com/office/drawing/2016/5/13/chartex" xmlns:cx8="http://schemas.microsoft.com/office/drawing/2016/5/14/chartex" xmlns:mc="http://schemas.openxmlformats.org/markup-compatibility/2006" xmlns:aink="http://schemas.microsoft.com/office/drawing/2016/ink" xmlns:am3d="http://schemas.microsoft.com/office/drawing/2017/model3d" xmlns:o="urn:schemas-microsoft-com:office:office" xmlns:r="http://schemas.openxmlformats.org/officeDocument/2006/relationships" xmlns:m="http://schemas.openxmlformats.org/officeDocument/2006/math" xmlns:v="urn:schemas-microsoft-com:vml" xmlns:wp14="http://schemas.microsoft.com/office/word/2010/wordprocessingDrawing" xmlns:wp="http://schemas.openxmlformats.org/drawingml/2006/wordprocessingDrawing" xmlns:w10="urn:schemas-microsoft-com:office:word" xmlns:w="http://schemas.openxmlformats.org/wordprocessingml/2006/main" xmlns:w14="http://schemas.microsoft.com/office/word/2010/wordml" xmlns:w15="http://schemas.microsoft.com/office/word/2012/wordml" xmlns:w16cid="http://schemas.microsoft.com/office/word/2016/wordml/cid" xmlns:w16se="http://schemas.microsoft.com/office/word/2015/wordml/symex" xmlns:wpg="http://schemas.microsoft.com/office/word/2010/wordprocessingGroup" xmlns:wpi="http://schemas.microsoft.com/office/word/2010/wordprocessingInk" xmlns:wne="http://schemas.microsoft.com/office/word/2006/wordml" xmlns:wps="http://schemas.microsoft.com/office/word/2010/wordprocessingShape" mc:Ignorable="w14 w15 w16se w16cid wp14">
   <w:abstractNum w:abstractNumId="0" w15:restartNumberingAfterBreak="0">
+    <w:nsid w:val="0D7C0618"/>
+    <w:multiLevelType w:val="hybridMultilevel"/>
+    <w:tmpl w:val="DB80378A"/>
+    <w:lvl w:ilvl="0" w:tplc="04090001">
+      <w:start w:val="1"/>
+      <w:numFmt w:val="bullet"/>
+      <w:lvlText w:val=""/>
+      <w:lvlJc w:val="left"/>
+      <w:pPr>
+        <w:ind w:left="360" w:hanging="360"/>
+      </w:pPr>
+      <w:rPr>
+        <w:rFonts w:ascii="Symbol" w:hAnsi="Symbol" w:hint="default"/>
+      </w:rPr>
+    </w:lvl>
+    <w:lvl w:ilvl="1" w:tplc="04090003" w:tentative="1">
+      <w:start w:val="1"/>
+      <w:numFmt w:val="bullet"/>
+      <w:lvlText w:val="o"/>
+      <w:lvlJc w:val="left"/>
+      <w:pPr>
+        <w:ind w:left="1080" w:hanging="360"/>
+      </w:pPr>
+      <w:rPr>
+        <w:rFonts w:ascii="Courier New" w:hAnsi="Courier New" w:cs="Courier New" w:hint="default"/>
+      </w:rPr>
+    </w:lvl>
+    <w:lvl w:ilvl="2" w:tplc="04090005" w:tentative="1">
+      <w:start w:val="1"/>
+      <w:numFmt w:val="bullet"/>
+      <w:lvlText w:val=""/>
+      <w:lvlJc w:val="left"/>
+      <w:pPr>
+        <w:ind w:left="1800" w:hanging="360"/>
+      </w:pPr>
+      <w:rPr>
+        <w:rFonts w:ascii="Wingdings" w:hAnsi="Wingdings" w:hint="default"/>
+      </w:rPr>
+    </w:lvl>
+    <w:lvl w:ilvl="3" w:tplc="04090001" w:tentative="1">
+      <w:start w:val="1"/>
+      <w:numFmt w:val="bullet"/>
+      <w:lvlText w:val=""/>
+      <w:lvlJc w:val="left"/>
+      <w:pPr>
+        <w:ind w:left="2520" w:hanging="360"/>
+      </w:pPr>
+      <w:rPr>
+        <w:rFonts w:ascii="Symbol" w:hAnsi="Symbol" w:hint="default"/>
+      </w:rPr>
+    </w:lvl>
+    <w:lvl w:ilvl="4" w:tplc="04090003" w:tentative="1">
+      <w:start w:val="1"/>
+      <w:numFmt w:val="bullet"/>
+      <w:lvlText w:val="o"/>
+      <w:lvlJc w:val="left"/>
+      <w:pPr>
+        <w:ind w:left="3240" w:hanging="360"/>
+      </w:pPr>
+      <w:rPr>
+        <w:rFonts w:ascii="Courier New" w:hAnsi="Courier New" w:cs="Courier New" w:hint="default"/>
+      </w:rPr>
+    </w:lvl>
+    <w:lvl w:ilvl="5" w:tplc="04090005" w:tentative="1">
+      <w:start w:val="1"/>
+      <w:numFmt w:val="bullet"/>
+      <w:lvlText w:val=""/>
+      <w:lvlJc w:val="left"/>
+      <w:pPr>
+        <w:ind w:left="3960" w:hanging="360"/>
+      </w:pPr>
+      <w:rPr>
+        <w:rFonts w:ascii="Wingdings" w:hAnsi="Wingdings" w:hint="default"/>
+      </w:rPr>
+    </w:lvl>
+    <w:lvl w:ilvl="6" w:tplc="04090001" w:tentative="1">
+      <w:start w:val="1"/>
+      <w:numFmt w:val="bullet"/>
+      <w:lvlText w:val=""/>
+      <w:lvlJc w:val="left"/>
+      <w:pPr>
+        <w:ind w:left="4680" w:hanging="360"/>
+      </w:pPr>
+      <w:rPr>
+        <w:rFonts w:ascii="Symbol" w:hAnsi="Symbol" w:hint="default"/>
+      </w:rPr>
+    </w:lvl>
+    <w:lvl w:ilvl="7" w:tplc="04090003" w:tentative="1">
+      <w:start w:val="1"/>
+      <w:numFmt w:val="bullet"/>
+      <w:lvlText w:val="o"/>
+      <w:lvlJc w:val="left"/>
+      <w:pPr>
+        <w:ind w:left="5400" w:hanging="360"/>
+      </w:pPr>
+      <w:rPr>
+        <w:rFonts w:ascii="Courier New" w:hAnsi="Courier New" w:cs="Courier New" w:hint="default"/>
+      </w:rPr>
+    </w:lvl>
+    <w:lvl w:ilvl="8" w:tplc="04090005" w:tentative="1">
+      <w:start w:val="1"/>
+      <w:numFmt w:val="bullet"/>
+      <w:lvlText w:val=""/>
+      <w:lvlJc w:val="left"/>
+      <w:pPr>
+        <w:ind w:left="6120" w:hanging="360"/>
+      </w:pPr>
+      <w:rPr>
+        <w:rFonts w:ascii="Wingdings" w:hAnsi="Wingdings" w:hint="default"/>
+      </w:rPr>
+    </w:lvl>
+  </w:abstractNum>
+  <w:abstractNum w:abstractNumId="1" w15:restartNumberingAfterBreak="0">
     <w:nsid w:val="430316DC"/>
     <w:multiLevelType w:val="hybridMultilevel"/>
     <w:tmpl w:val="740C536C"/>
@@ -661,6 +672,9 @@
     </w:lvl>
   </w:abstractNum>
   <w:num w:numId="1">
+    <w:abstractNumId w:val="1"/>
+  </w:num>
+  <w:num w:numId="2">
     <w:abstractNumId w:val="0"/>
   </w:num>
 </w:numbering>
@@ -1064,13 +1078,13 @@
     <w:name w:val="Normal"/>
     <w:qFormat/>
   </w:style>
-  <w:style w:type="character" w:default="1" w:styleId="Fuentedeprrafopredeter">
+  <w:style w:type="character" w:default="1" w:styleId="Standardskrifttypeiafsnit">
     <w:name w:val="Default Paragraph Font"/>
     <w:uiPriority w:val="1"/>
     <w:semiHidden/>
     <w:unhideWhenUsed/>
   </w:style>
-  <w:style w:type="table" w:default="1" w:styleId="Tablanormal">
+  <w:style w:type="table" w:default="1" w:styleId="Tabel-Normal">
     <w:name w:val="Normal Table"/>
     <w:uiPriority w:val="99"/>
     <w:semiHidden/>
@@ -1085,13 +1099,13 @@
       </w:tblCellMar>
     </w:tblPr>
   </w:style>
-  <w:style w:type="numbering" w:default="1" w:styleId="Sinlista">
+  <w:style w:type="numbering" w:default="1" w:styleId="Ingenoversigt">
     <w:name w:val="No List"/>
     <w:uiPriority w:val="99"/>
     <w:semiHidden/>
     <w:unhideWhenUsed/>
   </w:style>
-  <w:style w:type="paragraph" w:styleId="Prrafodelista">
+  <w:style w:type="paragraph" w:styleId="Listeafsnit">
     <w:name w:val="List Paragraph"/>
     <w:basedOn w:val="Normal"/>
     <w:uiPriority w:val="34"/>

</xml_diff>